<commit_message>
Test flight problem set and answers (incomplete)
</commit_message>
<xml_diff>
--- a/IntroductionToMathematicalThinking/Assignments/Week8_Assignments-Answers.docx
+++ b/IntroductionToMathematicalThinking/Assignments/Week8_Assignments-Answers.docx
@@ -6275,12 +6275,14 @@
         <w:rPr>
           <w:rFonts w:ascii="Cambria Math" w:hAnsi="Cambria Math"/>
           <w:sz w:val="20"/>
-        </w:rPr>
-      </w:pPr>
-      <w:r>
-        <w:rPr>
-          <w:rFonts w:ascii="Cambria Math" w:hAnsi="Cambria Math"/>
-          <w:sz w:val="20"/>
+          <w:lang w:val="pt-BR"/>
+        </w:rPr>
+      </w:pPr>
+      <w:r>
+        <w:rPr>
+          <w:rFonts w:ascii="Cambria Math" w:hAnsi="Cambria Math"/>
+          <w:sz w:val="20"/>
+          <w:lang w:val="pt-BR"/>
         </w:rPr>
         <w:t>1/2</w:t>
       </w:r>
@@ -6289,6 +6291,7 @@
           <w:rFonts w:ascii="Cambria Math" w:hAnsi="Cambria Math"/>
           <w:sz w:val="20"/>
           <w:vertAlign w:val="superscript"/>
+          <w:lang w:val="pt-BR"/>
         </w:rPr>
         <w:t>m</w:t>
       </w:r>
@@ -6296,6 +6299,7 @@
         <w:rPr>
           <w:rFonts w:ascii="Cambria Math" w:hAnsi="Cambria Math"/>
           <w:sz w:val="20"/>
+          <w:lang w:val="pt-BR"/>
         </w:rPr>
         <w:t xml:space="preserve"> </w:t>
       </w:r>
@@ -6303,6 +6307,7 @@
         <w:rPr>
           <w:rFonts w:ascii="Cambria Math" w:hAnsi="Cambria Math" w:cs="Cambria Math"/>
           <w:sz w:val="20"/>
+          <w:lang w:val="pt-BR"/>
         </w:rPr>
         <w:t>≤ 1/</w:t>
       </w:r>
@@ -6310,6 +6315,7 @@
         <w:rPr>
           <w:rFonts w:ascii="Cambria Math" w:hAnsi="Cambria Math"/>
           <w:sz w:val="20"/>
+          <w:lang w:val="pt-BR"/>
         </w:rPr>
         <w:t>2</w:t>
       </w:r>
@@ -6318,6 +6324,7 @@
           <w:rFonts w:ascii="Cambria Math" w:hAnsi="Cambria Math"/>
           <w:sz w:val="20"/>
           <w:vertAlign w:val="superscript"/>
+          <w:lang w:val="pt-BR"/>
         </w:rPr>
         <w:t>n</w:t>
       </w:r>
@@ -6325,6 +6332,7 @@
         <w:rPr>
           <w:rFonts w:ascii="Cambria Math" w:hAnsi="Cambria Math"/>
           <w:sz w:val="20"/>
+          <w:lang w:val="pt-BR"/>
         </w:rPr>
         <w:t xml:space="preserve"> </w:t>
       </w:r>
@@ -6332,6 +6340,7 @@
         <w:rPr>
           <w:rFonts w:ascii="Cambria Math" w:hAnsi="Cambria Math" w:cs="Cambria Math"/>
           <w:sz w:val="20"/>
+          <w:lang w:val="pt-BR"/>
         </w:rPr>
         <w:t>≤</w:t>
       </w:r>
@@ -6339,6 +6348,7 @@
         <w:rPr>
           <w:rFonts w:ascii="Cambria Math" w:hAnsi="Cambria Math"/>
           <w:sz w:val="20"/>
+          <w:lang w:val="pt-BR"/>
         </w:rPr>
         <w:t xml:space="preserve"> 1/2</w:t>
       </w:r>
@@ -6347,6 +6357,7 @@
           <w:rFonts w:ascii="Cambria Math" w:hAnsi="Cambria Math"/>
           <w:sz w:val="20"/>
           <w:vertAlign w:val="superscript"/>
+          <w:lang w:val="pt-BR"/>
         </w:rPr>
         <w:t>-log2(</w:t>
       </w:r>
@@ -6356,12 +6367,22 @@
           <w:sz w:val="20"/>
           <w:vertAlign w:val="superscript"/>
         </w:rPr>
-        <w:t>ε)</w:t>
-      </w:r>
-      <w:r>
-        <w:rPr>
-          <w:rFonts w:ascii="Cambria Math" w:hAnsi="Cambria Math" w:cs="Cambria Math"/>
-          <w:sz w:val="20"/>
+        <w:t>ε</w:t>
+      </w:r>
+      <w:r>
+        <w:rPr>
+          <w:rFonts w:ascii="Cambria Math" w:hAnsi="Cambria Math" w:cs="Cambria Math"/>
+          <w:sz w:val="20"/>
+          <w:vertAlign w:val="superscript"/>
+          <w:lang w:val="pt-BR"/>
+        </w:rPr>
+        <w:t>)</w:t>
+      </w:r>
+      <w:r>
+        <w:rPr>
+          <w:rFonts w:ascii="Cambria Math" w:hAnsi="Cambria Math" w:cs="Cambria Math"/>
+          <w:sz w:val="20"/>
+          <w:lang w:val="pt-BR"/>
         </w:rPr>
         <w:t xml:space="preserve"> = 2</w:t>
       </w:r>
@@ -6370,13 +6391,32 @@
           <w:rFonts w:ascii="Cambria Math" w:hAnsi="Cambria Math" w:cs="Cambria Math"/>
           <w:sz w:val="20"/>
           <w:vertAlign w:val="superscript"/>
-        </w:rPr>
-        <w:t>log2(ε)</w:t>
-      </w:r>
-      <w:r>
-        <w:rPr>
-          <w:rFonts w:ascii="Cambria Math" w:hAnsi="Cambria Math" w:cs="Cambria Math"/>
-          <w:sz w:val="20"/>
+          <w:lang w:val="pt-BR"/>
+        </w:rPr>
+        <w:t>log2(</w:t>
+      </w:r>
+      <w:r>
+        <w:rPr>
+          <w:rFonts w:ascii="Cambria Math" w:hAnsi="Cambria Math" w:cs="Cambria Math"/>
+          <w:sz w:val="20"/>
+          <w:vertAlign w:val="superscript"/>
+        </w:rPr>
+        <w:t>ε</w:t>
+      </w:r>
+      <w:r>
+        <w:rPr>
+          <w:rFonts w:ascii="Cambria Math" w:hAnsi="Cambria Math" w:cs="Cambria Math"/>
+          <w:sz w:val="20"/>
+          <w:vertAlign w:val="superscript"/>
+          <w:lang w:val="pt-BR"/>
+        </w:rPr>
+        <w:t>)</w:t>
+      </w:r>
+      <w:r>
+        <w:rPr>
+          <w:rFonts w:ascii="Cambria Math" w:hAnsi="Cambria Math" w:cs="Cambria Math"/>
+          <w:sz w:val="20"/>
+          <w:lang w:val="pt-BR"/>
         </w:rPr>
         <w:t xml:space="preserve"> = </w:t>
       </w:r>
@@ -9957,7 +9997,7 @@
           <w:b/>
           <w:sz w:val="20"/>
         </w:rPr>
-        <w:t>4</w:t>
+        <w:t>3</w:t>
       </w:r>
       <w:r>
         <w:rPr>
@@ -10205,7 +10245,7 @@
           <w:b/>
           <w:sz w:val="20"/>
         </w:rPr>
-        <w:t>20</w:t>
+        <w:t>19</w:t>
       </w:r>
       <w:r>
         <w:rPr>
@@ -12628,7 +12668,7 @@
 </file>
 
 <file path=customXml/itemProps1.xml><?xml version="1.0" encoding="utf-8"?>
-<ds:datastoreItem xmlns:ds="http://schemas.openxmlformats.org/officeDocument/2006/customXml" ds:itemID="{3F4BBCEE-2DD0-47F1-9A9C-BDF4D1A40D03}">
+<ds:datastoreItem xmlns:ds="http://schemas.openxmlformats.org/officeDocument/2006/customXml" ds:itemID="{319DB31A-3D10-4CB4-97DE-FF7E1083E25F}">
   <ds:schemaRefs>
     <ds:schemaRef ds:uri="http://schemas.openxmlformats.org/officeDocument/2006/bibliography"/>
   </ds:schemaRefs>

</xml_diff>